<commit_message>
Se corrigen datos del archivo BuyerPersona
</commit_message>
<xml_diff>
--- a/Buyer persona.docx
+++ b/Buyer persona.docx
@@ -196,21 +196,13 @@
                             <w:pPr>
                               <w:rPr>
                                 <w:rFonts w:hint="default"/>
-                                <w:lang/>
-                              </w:rPr>
-                            </w:pPr>
-                            <w:r>
-                              <w:rPr>
-                                <w:rFonts w:hint="default"/>
-                              </w:rPr>
-                              <w:t xml:space="preserve">Desktop, Celular, Excel, </w:t>
-                            </w:r>
-                            <w:r>
-                              <w:rPr>
-                                <w:rFonts w:hint="default"/>
-                                <w:lang/>
-                              </w:rPr>
-                              <w:t>sistemas contables.</w:t>
+                              </w:rPr>
+                            </w:pPr>
+                            <w:r>
+                              <w:rPr>
+                                <w:rFonts w:hint="default"/>
+                              </w:rPr>
+                              <w:t>Desktop, Celular, Excel, sistemas contables.</w:t>
                             </w:r>
                           </w:p>
                           <w:p>
@@ -260,6 +252,7 @@
                           <w:p>
                             <w:pPr>
                               <w:numPr>
+                                <w:ilvl w:val="0"/>
                                 <w:numId w:val="0"/>
                               </w:numPr>
                               <w:ind w:leftChars="0"/>
@@ -292,6 +285,7 @@
                           <w:p>
                             <w:pPr>
                               <w:numPr>
+                                <w:ilvl w:val="0"/>
                                 <w:numId w:val="0"/>
                               </w:numPr>
                               <w:ind w:leftChars="0"/>
@@ -324,6 +318,7 @@
                           <w:p>
                             <w:pPr>
                               <w:numPr>
+                                <w:ilvl w:val="0"/>
                                 <w:numId w:val="0"/>
                               </w:numPr>
                               <w:ind w:leftChars="0"/>
@@ -454,13 +449,11 @@
                             <w:pPr>
                               <w:rPr>
                                 <w:rFonts w:hint="default"/>
-                                <w:lang/>
-                              </w:rPr>
-                            </w:pPr>
-                            <w:r>
-                              <w:rPr>
-                                <w:rFonts w:hint="default"/>
-                                <w:lang/>
+                              </w:rPr>
+                            </w:pPr>
+                            <w:r>
+                              <w:rPr>
+                                <w:rFonts w:hint="default"/>
                               </w:rPr>
                               <w:t>Inversiones</w:t>
                             </w:r>
@@ -493,13 +486,11 @@
                             <w:pPr>
                               <w:rPr>
                                 <w:rFonts w:hint="default"/>
-                                <w:lang/>
-                              </w:rPr>
-                            </w:pPr>
-                            <w:r>
-                              <w:rPr>
-                                <w:rFonts w:hint="default"/>
-                                <w:lang/>
+                              </w:rPr>
+                            </w:pPr>
+                            <w:r>
+                              <w:rPr>
+                                <w:rFonts w:hint="default"/>
                               </w:rPr>
                               <w:t>Sitios de noticias, Boletines</w:t>
                             </w:r>
@@ -508,13 +499,11 @@
                             <w:pPr>
                               <w:rPr>
                                 <w:rFonts w:hint="default"/>
-                                <w:lang/>
-                              </w:rPr>
-                            </w:pPr>
-                            <w:r>
-                              <w:rPr>
-                                <w:rFonts w:hint="default"/>
-                                <w:lang/>
+                              </w:rPr>
+                            </w:pPr>
+                            <w:r>
+                              <w:rPr>
+                                <w:rFonts w:hint="default"/>
                               </w:rPr>
                               <w:t xml:space="preserve"> </w:t>
                             </w:r>
@@ -648,21 +637,13 @@
                       <w:pPr>
                         <w:rPr>
                           <w:rFonts w:hint="default"/>
-                          <w:lang/>
-                        </w:rPr>
-                      </w:pPr>
-                      <w:r>
-                        <w:rPr>
-                          <w:rFonts w:hint="default"/>
-                        </w:rPr>
-                        <w:t xml:space="preserve">Desktop, Celular, Excel, </w:t>
-                      </w:r>
-                      <w:r>
-                        <w:rPr>
-                          <w:rFonts w:hint="default"/>
-                          <w:lang/>
-                        </w:rPr>
-                        <w:t>sistemas contables.</w:t>
+                        </w:rPr>
+                      </w:pPr>
+                      <w:r>
+                        <w:rPr>
+                          <w:rFonts w:hint="default"/>
+                        </w:rPr>
+                        <w:t>Desktop, Celular, Excel, sistemas contables.</w:t>
                       </w:r>
                     </w:p>
                     <w:p>
@@ -712,6 +693,7 @@
                     <w:p>
                       <w:pPr>
                         <w:numPr>
+                          <w:ilvl w:val="0"/>
                           <w:numId w:val="0"/>
                         </w:numPr>
                         <w:ind w:leftChars="0"/>
@@ -744,6 +726,7 @@
                     <w:p>
                       <w:pPr>
                         <w:numPr>
+                          <w:ilvl w:val="0"/>
                           <w:numId w:val="0"/>
                         </w:numPr>
                         <w:ind w:leftChars="0"/>
@@ -776,6 +759,7 @@
                     <w:p>
                       <w:pPr>
                         <w:numPr>
+                          <w:ilvl w:val="0"/>
                           <w:numId w:val="0"/>
                         </w:numPr>
                         <w:ind w:leftChars="0"/>
@@ -906,13 +890,11 @@
                       <w:pPr>
                         <w:rPr>
                           <w:rFonts w:hint="default"/>
-                          <w:lang/>
-                        </w:rPr>
-                      </w:pPr>
-                      <w:r>
-                        <w:rPr>
-                          <w:rFonts w:hint="default"/>
-                          <w:lang/>
+                        </w:rPr>
+                      </w:pPr>
+                      <w:r>
+                        <w:rPr>
+                          <w:rFonts w:hint="default"/>
                         </w:rPr>
                         <w:t>Inversiones</w:t>
                       </w:r>
@@ -945,13 +927,11 @@
                       <w:pPr>
                         <w:rPr>
                           <w:rFonts w:hint="default"/>
-                          <w:lang/>
-                        </w:rPr>
-                      </w:pPr>
-                      <w:r>
-                        <w:rPr>
-                          <w:rFonts w:hint="default"/>
-                          <w:lang/>
+                        </w:rPr>
+                      </w:pPr>
+                      <w:r>
+                        <w:rPr>
+                          <w:rFonts w:hint="default"/>
                         </w:rPr>
                         <w:t>Sitios de noticias, Boletines</w:t>
                       </w:r>
@@ -960,13 +940,11 @@
                       <w:pPr>
                         <w:rPr>
                           <w:rFonts w:hint="default"/>
-                          <w:lang/>
-                        </w:rPr>
-                      </w:pPr>
-                      <w:r>
-                        <w:rPr>
-                          <w:rFonts w:hint="default"/>
-                          <w:lang/>
+                        </w:rPr>
+                      </w:pPr>
+                      <w:r>
+                        <w:rPr>
+                          <w:rFonts w:hint="default"/>
                         </w:rPr>
                         <w:t xml:space="preserve"> </w:t>
                       </w:r>
@@ -1111,8 +1089,8 @@
                               </w:rPr>
                               <w:drawing>
                                 <wp:inline distT="0" distB="0" distL="114300" distR="114300">
-                                  <wp:extent cx="849630" cy="849630"/>
-                                  <wp:effectExtent l="0" t="0" r="7620" b="7620"/>
+                                  <wp:extent cx="1099820" cy="1099820"/>
+                                  <wp:effectExtent l="38100" t="38100" r="43180" b="43180"/>
                                   <wp:docPr id="4" name="Picture 4" descr="avatar-26fc447860b49a8795fa09560633edce"/>
                                   <wp:cNvGraphicFramePr>
                                     <a:graphicFrameLocks xmlns:a="http://schemas.openxmlformats.org/drawingml/2006/main" noChangeAspect="1"/>
@@ -1135,11 +1113,20 @@
                                         <pic:spPr>
                                           <a:xfrm>
                                             <a:off x="0" y="0"/>
-                                            <a:ext cx="849630" cy="849630"/>
+                                            <a:ext cx="1099820" cy="1099820"/>
                                           </a:xfrm>
-                                          <a:prstGeom prst="rect">
+                                          <a:prstGeom prst="roundRect">
                                             <a:avLst/>
                                           </a:prstGeom>
+                                          <a:ln w="38100">
+                                            <a:solidFill>
+                                              <a:schemeClr val="tx2">
+                                                <a:lumMod val="40000"/>
+                                                <a:lumOff val="60000"/>
+                                              </a:schemeClr>
+                                            </a:solidFill>
+                                            <a:prstDash val="solid"/>
+                                          </a:ln>
                                         </pic:spPr>
                                       </pic:pic>
                                     </a:graphicData>
@@ -1204,15 +1191,8 @@
                             <w:r>
                               <w:rPr>
                                 <w:rFonts w:hint="default"/>
-                                <w:lang/>
-                              </w:rPr>
-                              <w:t>Contador publico</w:t>
-                            </w:r>
-                            <w:r>
-                              <w:rPr>
-                                <w:rFonts w:hint="default"/>
-                              </w:rPr>
-                              <w:t xml:space="preserve"> </w:t>
+                              </w:rPr>
+                              <w:t xml:space="preserve">Contador publico </w:t>
                             </w:r>
                           </w:p>
                           <w:p>
@@ -1380,13 +1360,15 @@
                               </w:pBdr>
                               <w:rPr>
                                 <w:rFonts w:hint="default"/>
-                              </w:rPr>
-                            </w:pPr>
-                            <w:r>
-                              <w:rPr>
-                                <w:rFonts w:hint="default"/>
-                              </w:rPr>
-                              <w:t>Escribe aqui</w:t>
+                                <w:lang/>
+                              </w:rPr>
+                            </w:pPr>
+                            <w:r>
+                              <w:rPr>
+                                <w:rFonts w:hint="default"/>
+                                <w:lang/>
+                              </w:rPr>
+                              <w:t>Facebook</w:t>
                             </w:r>
                           </w:p>
                           <w:p>
@@ -1400,8 +1382,16 @@
                               </w:pBdr>
                               <w:rPr>
                                 <w:rFonts w:hint="default"/>
-                              </w:rPr>
-                            </w:pPr>
+                                <w:lang/>
+                              </w:rPr>
+                            </w:pPr>
+                            <w:r>
+                              <w:rPr>
+                                <w:rFonts w:hint="default"/>
+                                <w:lang/>
+                              </w:rPr>
+                              <w:t>Instagram</w:t>
+                            </w:r>
                           </w:p>
                           <w:p>
                             <w:pPr>
@@ -1414,17 +1404,15 @@
                               </w:pBdr>
                               <w:rPr>
                                 <w:rFonts w:hint="default"/>
-                                <w:b/>
-                                <w:bCs/>
-                              </w:rPr>
-                            </w:pPr>
-                            <w:r>
-                              <w:rPr>
-                                <w:rFonts w:hint="default"/>
-                                <w:b/>
-                                <w:bCs/>
-                              </w:rPr>
-                              <w:t>Industria</w:t>
+                                <w:lang/>
+                              </w:rPr>
+                            </w:pPr>
+                            <w:r>
+                              <w:rPr>
+                                <w:rFonts w:hint="default"/>
+                                <w:lang/>
+                              </w:rPr>
+                              <w:t>Twitter</w:t>
                             </w:r>
                           </w:p>
                           <w:p>
@@ -1446,7 +1434,7 @@
                                 <w:rFonts w:hint="default"/>
                                 <w:lang/>
                               </w:rPr>
-                              <w:t>Comercial</w:t>
+                              <w:t>Linkediin</w:t>
                             </w:r>
                           </w:p>
                           <w:p>
@@ -1461,6 +1449,64 @@
                               <w:rPr>
                                 <w:rFonts w:hint="default"/>
                                 <w:lang/>
+                              </w:rPr>
+                            </w:pPr>
+                          </w:p>
+                          <w:p>
+                            <w:pPr>
+                              <w:pBdr>
+                                <w:top w:val="none" w:color="auto" w:sz="0" w:space="0"/>
+                                <w:left w:val="none" w:color="auto" w:sz="0" w:space="0"/>
+                                <w:bottom w:val="none" w:color="auto" w:sz="0" w:space="0"/>
+                                <w:right w:val="none" w:color="auto" w:sz="0" w:space="0"/>
+                                <w:between w:val="none" w:color="auto" w:sz="0" w:space="0"/>
+                              </w:pBdr>
+                              <w:rPr>
+                                <w:rFonts w:hint="default"/>
+                                <w:b/>
+                                <w:bCs/>
+                              </w:rPr>
+                            </w:pPr>
+                            <w:r>
+                              <w:rPr>
+                                <w:rFonts w:hint="default"/>
+                                <w:b/>
+                                <w:bCs/>
+                              </w:rPr>
+                              <w:t>Industria</w:t>
+                            </w:r>
+                          </w:p>
+                          <w:p>
+                            <w:pPr>
+                              <w:pBdr>
+                                <w:top w:val="none" w:color="auto" w:sz="0" w:space="0"/>
+                                <w:left w:val="none" w:color="auto" w:sz="0" w:space="0"/>
+                                <w:bottom w:val="none" w:color="auto" w:sz="0" w:space="0"/>
+                                <w:right w:val="none" w:color="auto" w:sz="0" w:space="0"/>
+                                <w:between w:val="none" w:color="auto" w:sz="0" w:space="0"/>
+                              </w:pBdr>
+                              <w:rPr>
+                                <w:rFonts w:hint="default"/>
+                              </w:rPr>
+                            </w:pPr>
+                            <w:r>
+                              <w:rPr>
+                                <w:rFonts w:hint="default"/>
+                              </w:rPr>
+                              <w:t>Comercial</w:t>
+                            </w:r>
+                          </w:p>
+                          <w:p>
+                            <w:pPr>
+                              <w:pBdr>
+                                <w:top w:val="none" w:color="auto" w:sz="0" w:space="0"/>
+                                <w:left w:val="none" w:color="auto" w:sz="0" w:space="0"/>
+                                <w:bottom w:val="none" w:color="auto" w:sz="0" w:space="0"/>
+                                <w:right w:val="none" w:color="auto" w:sz="0" w:space="0"/>
+                                <w:between w:val="none" w:color="auto" w:sz="0" w:space="0"/>
+                              </w:pBdr>
+                              <w:rPr>
+                                <w:rFonts w:hint="default"/>
                               </w:rPr>
                             </w:pPr>
                           </w:p>
@@ -1579,8 +1625,8 @@
                         </w:rPr>
                         <w:drawing>
                           <wp:inline distT="0" distB="0" distL="114300" distR="114300">
-                            <wp:extent cx="849630" cy="849630"/>
-                            <wp:effectExtent l="0" t="0" r="7620" b="7620"/>
+                            <wp:extent cx="1099820" cy="1099820"/>
+                            <wp:effectExtent l="38100" t="38100" r="43180" b="43180"/>
                             <wp:docPr id="4" name="Picture 4" descr="avatar-26fc447860b49a8795fa09560633edce"/>
                             <wp:cNvGraphicFramePr>
                               <a:graphicFrameLocks xmlns:a="http://schemas.openxmlformats.org/drawingml/2006/main" noChangeAspect="1"/>
@@ -1603,11 +1649,20 @@
                                   <pic:spPr>
                                     <a:xfrm>
                                       <a:off x="0" y="0"/>
-                                      <a:ext cx="849630" cy="849630"/>
+                                      <a:ext cx="1099820" cy="1099820"/>
                                     </a:xfrm>
-                                    <a:prstGeom prst="rect">
+                                    <a:prstGeom prst="roundRect">
                                       <a:avLst/>
                                     </a:prstGeom>
+                                    <a:ln w="38100">
+                                      <a:solidFill>
+                                        <a:schemeClr val="tx2">
+                                          <a:lumMod val="40000"/>
+                                          <a:lumOff val="60000"/>
+                                        </a:schemeClr>
+                                      </a:solidFill>
+                                      <a:prstDash val="solid"/>
+                                    </a:ln>
                                   </pic:spPr>
                                 </pic:pic>
                               </a:graphicData>
@@ -1672,15 +1727,8 @@
                       <w:r>
                         <w:rPr>
                           <w:rFonts w:hint="default"/>
-                          <w:lang/>
-                        </w:rPr>
-                        <w:t>Contador publico</w:t>
-                      </w:r>
-                      <w:r>
-                        <w:rPr>
-                          <w:rFonts w:hint="default"/>
-                        </w:rPr>
-                        <w:t xml:space="preserve"> </w:t>
+                        </w:rPr>
+                        <w:t xml:space="preserve">Contador publico </w:t>
                       </w:r>
                     </w:p>
                     <w:p>
@@ -1848,13 +1896,15 @@
                         </w:pBdr>
                         <w:rPr>
                           <w:rFonts w:hint="default"/>
-                        </w:rPr>
-                      </w:pPr>
-                      <w:r>
-                        <w:rPr>
-                          <w:rFonts w:hint="default"/>
-                        </w:rPr>
-                        <w:t>Escribe aqui</w:t>
+                          <w:lang/>
+                        </w:rPr>
+                      </w:pPr>
+                      <w:r>
+                        <w:rPr>
+                          <w:rFonts w:hint="default"/>
+                          <w:lang/>
+                        </w:rPr>
+                        <w:t>Facebook</w:t>
                       </w:r>
                     </w:p>
                     <w:p>
@@ -1868,8 +1918,16 @@
                         </w:pBdr>
                         <w:rPr>
                           <w:rFonts w:hint="default"/>
-                        </w:rPr>
-                      </w:pPr>
+                          <w:lang/>
+                        </w:rPr>
+                      </w:pPr>
+                      <w:r>
+                        <w:rPr>
+                          <w:rFonts w:hint="default"/>
+                          <w:lang/>
+                        </w:rPr>
+                        <w:t>Instagram</w:t>
+                      </w:r>
                     </w:p>
                     <w:p>
                       <w:pPr>
@@ -1882,17 +1940,15 @@
                         </w:pBdr>
                         <w:rPr>
                           <w:rFonts w:hint="default"/>
-                          <w:b/>
-                          <w:bCs/>
-                        </w:rPr>
-                      </w:pPr>
-                      <w:r>
-                        <w:rPr>
-                          <w:rFonts w:hint="default"/>
-                          <w:b/>
-                          <w:bCs/>
-                        </w:rPr>
-                        <w:t>Industria</w:t>
+                          <w:lang/>
+                        </w:rPr>
+                      </w:pPr>
+                      <w:r>
+                        <w:rPr>
+                          <w:rFonts w:hint="default"/>
+                          <w:lang/>
+                        </w:rPr>
+                        <w:t>Twitter</w:t>
                       </w:r>
                     </w:p>
                     <w:p>
@@ -1914,7 +1970,7 @@
                           <w:rFonts w:hint="default"/>
                           <w:lang/>
                         </w:rPr>
-                        <w:t>Comercial</w:t>
+                        <w:t>Linkediin</w:t>
                       </w:r>
                     </w:p>
                     <w:p>
@@ -1929,6 +1985,64 @@
                         <w:rPr>
                           <w:rFonts w:hint="default"/>
                           <w:lang/>
+                        </w:rPr>
+                      </w:pPr>
+                    </w:p>
+                    <w:p>
+                      <w:pPr>
+                        <w:pBdr>
+                          <w:top w:val="none" w:color="auto" w:sz="0" w:space="0"/>
+                          <w:left w:val="none" w:color="auto" w:sz="0" w:space="0"/>
+                          <w:bottom w:val="none" w:color="auto" w:sz="0" w:space="0"/>
+                          <w:right w:val="none" w:color="auto" w:sz="0" w:space="0"/>
+                          <w:between w:val="none" w:color="auto" w:sz="0" w:space="0"/>
+                        </w:pBdr>
+                        <w:rPr>
+                          <w:rFonts w:hint="default"/>
+                          <w:b/>
+                          <w:bCs/>
+                        </w:rPr>
+                      </w:pPr>
+                      <w:r>
+                        <w:rPr>
+                          <w:rFonts w:hint="default"/>
+                          <w:b/>
+                          <w:bCs/>
+                        </w:rPr>
+                        <w:t>Industria</w:t>
+                      </w:r>
+                    </w:p>
+                    <w:p>
+                      <w:pPr>
+                        <w:pBdr>
+                          <w:top w:val="none" w:color="auto" w:sz="0" w:space="0"/>
+                          <w:left w:val="none" w:color="auto" w:sz="0" w:space="0"/>
+                          <w:bottom w:val="none" w:color="auto" w:sz="0" w:space="0"/>
+                          <w:right w:val="none" w:color="auto" w:sz="0" w:space="0"/>
+                          <w:between w:val="none" w:color="auto" w:sz="0" w:space="0"/>
+                        </w:pBdr>
+                        <w:rPr>
+                          <w:rFonts w:hint="default"/>
+                        </w:rPr>
+                      </w:pPr>
+                      <w:r>
+                        <w:rPr>
+                          <w:rFonts w:hint="default"/>
+                        </w:rPr>
+                        <w:t>Comercial</w:t>
+                      </w:r>
+                    </w:p>
+                    <w:p>
+                      <w:pPr>
+                        <w:pBdr>
+                          <w:top w:val="none" w:color="auto" w:sz="0" w:space="0"/>
+                          <w:left w:val="none" w:color="auto" w:sz="0" w:space="0"/>
+                          <w:bottom w:val="none" w:color="auto" w:sz="0" w:space="0"/>
+                          <w:right w:val="none" w:color="auto" w:sz="0" w:space="0"/>
+                          <w:between w:val="none" w:color="auto" w:sz="0" w:space="0"/>
+                        </w:pBdr>
+                        <w:rPr>
+                          <w:rFonts w:hint="default"/>
                         </w:rPr>
                       </w:pPr>
                     </w:p>
@@ -1999,7 +2113,6 @@
       <w:pPr>
         <w:rPr>
           <w:rFonts w:hint="default"/>
-          <w:lang/>
         </w:rPr>
         <w:sectPr>
           <w:pgSz w:w="11906" w:h="16838"/>
@@ -2036,8 +2149,6 @@
           <w:rFonts w:hint="default"/>
         </w:rPr>
       </w:pPr>
-      <w:bookmarkStart w:id="0" w:name="_GoBack"/>
-      <w:bookmarkEnd w:id="0"/>
     </w:p>
     <w:p>
       <w:pPr>
@@ -2065,7 +2176,6 @@
         <w:ind w:left="-1000" w:leftChars="-500" w:firstLine="600" w:firstLineChars="300"/>
         <w:rPr>
           <w:rFonts w:hint="default"/>
-          <w:lang/>
         </w:rPr>
       </w:pPr>
     </w:p>
@@ -2074,7 +2184,6 @@
         <w:ind w:left="-800" w:leftChars="-400" w:firstLine="0" w:firstLineChars="0"/>
         <w:rPr>
           <w:rFonts w:hint="default"/>
-          <w:lang/>
         </w:rPr>
         <w:sectPr>
           <w:type w:val="continuous"/>
@@ -2084,12 +2193,13 @@
           <w:docGrid w:linePitch="360" w:charSpace="0"/>
         </w:sectPr>
       </w:pPr>
+      <w:bookmarkStart w:id="0" w:name="_GoBack"/>
+      <w:bookmarkEnd w:id="0"/>
     </w:p>
     <w:p>
       <w:pPr>
         <w:rPr>
           <w:rFonts w:hint="default"/>
-          <w:lang/>
         </w:rPr>
       </w:pPr>
     </w:p>
@@ -2097,7 +2207,6 @@
       <w:pPr>
         <w:rPr>
           <w:rFonts w:hint="default"/>
-          <w:lang/>
         </w:rPr>
       </w:pPr>
     </w:p>
@@ -2216,7 +2325,7 @@
     <w:lsdException w:qFormat="1" w:unhideWhenUsed="0" w:uiPriority="0" w:semiHidden="0" w:name="Title"/>
     <w:lsdException w:unhideWhenUsed="0" w:uiPriority="0" w:semiHidden="0" w:name="Closing"/>
     <w:lsdException w:unhideWhenUsed="0" w:uiPriority="0" w:semiHidden="0" w:name="Signature"/>
-    <w:lsdException w:unhideWhenUsed="0" w:uiPriority="0" w:name="Default Paragraph Font"/>
+    <w:lsdException w:qFormat="1" w:unhideWhenUsed="0" w:uiPriority="0" w:name="Default Paragraph Font"/>
     <w:lsdException w:unhideWhenUsed="0" w:uiPriority="0" w:semiHidden="0" w:name="Body Text"/>
     <w:lsdException w:unhideWhenUsed="0" w:uiPriority="0" w:semiHidden="0" w:name="Body Text Indent"/>
     <w:lsdException w:unhideWhenUsed="0" w:uiPriority="0" w:semiHidden="0" w:name="List Continue"/>
@@ -2254,7 +2363,7 @@
     <w:lsdException w:unhideWhenUsed="0" w:uiPriority="0" w:semiHidden="0" w:name="HTML Sample"/>
     <w:lsdException w:unhideWhenUsed="0" w:uiPriority="0" w:semiHidden="0" w:name="HTML Typewriter"/>
     <w:lsdException w:unhideWhenUsed="0" w:uiPriority="0" w:semiHidden="0" w:name="HTML Variable"/>
-    <w:lsdException w:unhideWhenUsed="0" w:uiPriority="0" w:name="Normal Table"/>
+    <w:lsdException w:qFormat="1" w:unhideWhenUsed="0" w:uiPriority="0" w:name="Normal Table"/>
     <w:lsdException w:unhideWhenUsed="0" w:uiPriority="0" w:semiHidden="0" w:name="annotation subject"/>
     <w:lsdException w:unhideWhenUsed="0" w:uiPriority="0" w:semiHidden="0" w:name="Table Simple 1"/>
     <w:lsdException w:unhideWhenUsed="0" w:uiPriority="0" w:semiHidden="0" w:name="Table Simple 2"/>
@@ -2412,11 +2521,13 @@
   <w:style w:type="character" w:default="1" w:styleId="2">
     <w:name w:val="Default Paragraph Font"/>
     <w:semiHidden/>
+    <w:qFormat/>
     <w:uiPriority w:val="0"/>
   </w:style>
   <w:style w:type="table" w:default="1" w:styleId="3">
     <w:name w:val="Normal Table"/>
     <w:semiHidden/>
+    <w:qFormat/>
     <w:uiPriority w:val="0"/>
     <w:tblPr>
       <w:tblCellMar>

</xml_diff>